<commit_message>
graph has more lemma, planning report updated
</commit_message>
<xml_diff>
--- a/docs/Vocabulate_Planning_Report.docx
+++ b/docs/Vocabulate_Planning_Report.docx
@@ -869,6 +869,715 @@
       </w:tr>
     </w:tbl>
     <w:p/>
+    <w:p/>
+    <w:p/>
+    <w:p/>
+    <w:p/>
+    <w:p/>
+    <w:p/>
+    <w:p/>
+    <w:p/>
+    <w:p/>
+    <w:p>
+      <w:pPr>
+        <w:rPr>
+          <w:noProof/>
+        </w:rPr>
+      </w:pPr>
+      <w:r>
+        <w:rPr>
+          <w:noProof/>
+        </w:rPr>
+        <w:lastRenderedPageBreak/>
+        <w:drawing>
+          <wp:inline distT="0" distB="0" distL="0" distR="0" wp14:anchorId="3E8886D2" wp14:editId="6F82983B">
+            <wp:extent cx="5943600" cy="3754755"/>
+            <wp:effectExtent l="0" t="0" r="0" b="4445"/>
+            <wp:docPr id="220669556" name="Picture 1"/>
+            <wp:cNvGraphicFramePr>
+              <a:graphicFrameLocks xmlns:a="http://schemas.openxmlformats.org/drawingml/2006/main" noChangeAspect="1"/>
+            </wp:cNvGraphicFramePr>
+            <a:graphic xmlns:a="http://schemas.openxmlformats.org/drawingml/2006/main">
+              <a:graphicData uri="http://schemas.openxmlformats.org/drawingml/2006/picture">
+                <pic:pic xmlns:pic="http://schemas.openxmlformats.org/drawingml/2006/picture">
+                  <pic:nvPicPr>
+                    <pic:cNvPr id="220669556" name="Picture 220669556"/>
+                    <pic:cNvPicPr/>
+                  </pic:nvPicPr>
+                  <pic:blipFill>
+                    <a:blip r:embed="rId5" cstate="print">
+                      <a:extLst>
+                        <a:ext uri="{28A0092B-C50C-407E-A947-70E740481C1C}">
+                          <a14:useLocalDpi xmlns:a14="http://schemas.microsoft.com/office/drawing/2010/main" val="0"/>
+                        </a:ext>
+                      </a:extLst>
+                    </a:blip>
+                    <a:stretch>
+                      <a:fillRect/>
+                    </a:stretch>
+                  </pic:blipFill>
+                  <pic:spPr>
+                    <a:xfrm>
+                      <a:off x="0" y="0"/>
+                      <a:ext cx="5943600" cy="3754755"/>
+                    </a:xfrm>
+                    <a:prstGeom prst="rect">
+                      <a:avLst/>
+                    </a:prstGeom>
+                  </pic:spPr>
+                </pic:pic>
+              </a:graphicData>
+            </a:graphic>
+          </wp:inline>
+        </w:drawing>
+      </w:r>
+    </w:p>
+    <w:p/>
+    <w:p>
+      <w:pPr>
+        <w:tabs>
+          <w:tab w:val="left" w:pos="4122"/>
+        </w:tabs>
+      </w:pPr>
+      <w:r>
+        <w:t>I would like the following worker-master model for the scraping of the Collins English dictionary</w:t>
+      </w:r>
+    </w:p>
+    <w:p>
+      <w:pPr>
+        <w:tabs>
+          <w:tab w:val="left" w:pos="4122"/>
+        </w:tabs>
+      </w:pPr>
+    </w:p>
+    <w:p>
+      <w:pPr>
+        <w:tabs>
+          <w:tab w:val="left" w:pos="4122"/>
+        </w:tabs>
+      </w:pPr>
+      <w:r>
+        <w:t>Lemma = unique word-definition pair</w:t>
+      </w:r>
+    </w:p>
+    <w:p>
+      <w:pPr>
+        <w:tabs>
+          <w:tab w:val="left" w:pos="4122"/>
+        </w:tabs>
+      </w:pPr>
+      <w:r>
+        <w:t xml:space="preserve">Most words will have multiple lemma </w:t>
+      </w:r>
+      <w:proofErr w:type="gramStart"/>
+      <w:r>
+        <w:t>( think</w:t>
+      </w:r>
+      <w:proofErr w:type="gramEnd"/>
+      <w:r>
+        <w:t xml:space="preserve"> </w:t>
+      </w:r>
+      <w:proofErr w:type="gramStart"/>
+      <w:r>
+        <w:t>homonyms )</w:t>
+      </w:r>
+      <w:proofErr w:type="gramEnd"/>
+    </w:p>
+    <w:p>
+      <w:pPr>
+        <w:tabs>
+          <w:tab w:val="left" w:pos="4122"/>
+        </w:tabs>
+      </w:pPr>
+      <w:r>
+        <w:t xml:space="preserve">The key here is being able to extract each lemma, store it with a unique id, and link the correct lemma with each synonym </w:t>
+      </w:r>
+      <w:proofErr w:type="gramStart"/>
+      <w:r>
+        <w:t>( inference</w:t>
+      </w:r>
+      <w:proofErr w:type="gramEnd"/>
+      <w:r>
+        <w:t xml:space="preserve"> is </w:t>
+      </w:r>
+      <w:proofErr w:type="gramStart"/>
+      <w:r>
+        <w:t>key )</w:t>
+      </w:r>
+      <w:proofErr w:type="gramEnd"/>
+    </w:p>
+    <w:p>
+      <w:pPr>
+        <w:tabs>
+          <w:tab w:val="left" w:pos="4122"/>
+        </w:tabs>
+      </w:pPr>
+    </w:p>
+    <w:p>
+      <w:pPr>
+        <w:tabs>
+          <w:tab w:val="left" w:pos="4122"/>
+        </w:tabs>
+      </w:pPr>
+      <w:proofErr w:type="spellStart"/>
+      <w:r>
+        <w:t>Synonyms_</w:t>
+      </w:r>
+      <w:proofErr w:type="gramStart"/>
+      <w:r>
+        <w:t>graph.json</w:t>
+      </w:r>
+      <w:proofErr w:type="spellEnd"/>
+      <w:proofErr w:type="gramEnd"/>
+      <w:r>
+        <w:t xml:space="preserve"> contains </w:t>
+      </w:r>
+      <w:proofErr w:type="gramStart"/>
+      <w:r>
+        <w:t>the an</w:t>
+      </w:r>
+      <w:proofErr w:type="gramEnd"/>
+      <w:r>
+        <w:t xml:space="preserve"> array of lemmas, each lemma has a list of synonyms that relate to other lemmas in the file </w:t>
+      </w:r>
+      <w:proofErr w:type="gramStart"/>
+      <w:r>
+        <w:t>( act</w:t>
+      </w:r>
+      <w:proofErr w:type="gramEnd"/>
+      <w:r>
+        <w:t xml:space="preserve"> as foreign </w:t>
+      </w:r>
+      <w:proofErr w:type="gramStart"/>
+      <w:r>
+        <w:t>keys )</w:t>
+      </w:r>
+      <w:proofErr w:type="gramEnd"/>
+      <w:r>
+        <w:t>.</w:t>
+      </w:r>
+    </w:p>
+    <w:p>
+      <w:pPr>
+        <w:tabs>
+          <w:tab w:val="left" w:pos="4122"/>
+        </w:tabs>
+      </w:pPr>
+    </w:p>
+    <w:p>
+      <w:pPr>
+        <w:tabs>
+          <w:tab w:val="left" w:pos="4122"/>
+        </w:tabs>
+      </w:pPr>
+      <w:r>
+        <w:t>The python script collins_scrape.py handles t</w:t>
+      </w:r>
+      <w:r>
+        <w:t>he extraction of lemmas one word at a time.</w:t>
+      </w:r>
+    </w:p>
+    <w:p>
+      <w:pPr>
+        <w:tabs>
+          <w:tab w:val="left" w:pos="4122"/>
+        </w:tabs>
+      </w:pPr>
+      <w:r>
+        <w:t xml:space="preserve">It does so by going to the word </w:t>
+      </w:r>
+      <w:proofErr w:type="spellStart"/>
+      <w:r>
+        <w:t>url</w:t>
+      </w:r>
+      <w:proofErr w:type="spellEnd"/>
+      <w:r>
+        <w:t>.</w:t>
+      </w:r>
+    </w:p>
+    <w:p>
+      <w:pPr>
+        <w:tabs>
+          <w:tab w:val="left" w:pos="4122"/>
+        </w:tabs>
+      </w:pPr>
+      <w:r>
+        <w:t xml:space="preserve">For each meaning found, the script extracts a lemma, appending it to the </w:t>
+      </w:r>
+      <w:proofErr w:type="spellStart"/>
+      <w:r>
+        <w:t>json</w:t>
+      </w:r>
+      <w:proofErr w:type="spellEnd"/>
+      <w:r>
+        <w:t xml:space="preserve"> file.</w:t>
+      </w:r>
+    </w:p>
+    <w:p>
+      <w:pPr>
+        <w:tabs>
+          <w:tab w:val="left" w:pos="4122"/>
+        </w:tabs>
+      </w:pPr>
+    </w:p>
+    <w:p>
+      <w:pPr>
+        <w:tabs>
+          <w:tab w:val="left" w:pos="4122"/>
+        </w:tabs>
+      </w:pPr>
+      <w:r>
+        <w:t xml:space="preserve">Due to </w:t>
+      </w:r>
+      <w:proofErr w:type="spellStart"/>
+      <w:r>
+        <w:t>collins</w:t>
+      </w:r>
+      <w:proofErr w:type="spellEnd"/>
+      <w:r>
+        <w:t xml:space="preserve"> anti-scraping protocols, the script needs to act slower to act more human like to avoid detection.</w:t>
+      </w:r>
+    </w:p>
+    <w:p>
+      <w:pPr>
+        <w:tabs>
+          <w:tab w:val="left" w:pos="4122"/>
+        </w:tabs>
+      </w:pPr>
+      <w:r>
+        <w:t xml:space="preserve">This is a problem as there are currently 200,000 </w:t>
+      </w:r>
+      <w:r>
+        <w:t xml:space="preserve">English </w:t>
+      </w:r>
+      <w:r>
+        <w:t xml:space="preserve">words </w:t>
+      </w:r>
+      <w:proofErr w:type="gramStart"/>
+      <w:r>
+        <w:t>( in</w:t>
+      </w:r>
+      <w:proofErr w:type="gramEnd"/>
+      <w:r>
+        <w:t xml:space="preserve"> </w:t>
+      </w:r>
+      <w:proofErr w:type="gramStart"/>
+      <w:r>
+        <w:t>use )</w:t>
+      </w:r>
+      <w:proofErr w:type="gramEnd"/>
+      <w:r>
+        <w:t xml:space="preserve"> that need to be extracted. </w:t>
+      </w:r>
+    </w:p>
+    <w:p>
+      <w:pPr>
+        <w:tabs>
+          <w:tab w:val="left" w:pos="4122"/>
+        </w:tabs>
+      </w:pPr>
+      <w:r>
+        <w:t>Currently, this process is done on only one thread</w:t>
+      </w:r>
+      <w:r>
+        <w:t>, which is far too slow to be practical.</w:t>
+      </w:r>
+    </w:p>
+    <w:p>
+      <w:pPr>
+        <w:tabs>
+          <w:tab w:val="left" w:pos="4122"/>
+        </w:tabs>
+      </w:pPr>
+      <w:r>
+        <w:t>To</w:t>
+      </w:r>
+      <w:r>
+        <w:t xml:space="preserve"> circumvent this, I will need to implement a multithreaded processing.</w:t>
+      </w:r>
+    </w:p>
+    <w:p>
+      <w:pPr>
+        <w:tabs>
+          <w:tab w:val="left" w:pos="4122"/>
+        </w:tabs>
+      </w:pPr>
+      <w:r>
+        <w:lastRenderedPageBreak/>
+        <w:t>This will follow a similar approach, however instead of having only a single worker processing each word in the queue, a master will be allocating words from the queue to multiple workers.</w:t>
+      </w:r>
+    </w:p>
+    <w:p>
+      <w:pPr>
+        <w:tabs>
+          <w:tab w:val="left" w:pos="4122"/>
+        </w:tabs>
+      </w:pPr>
+      <w:r>
+        <w:t>The process will go as follows:</w:t>
+      </w:r>
+    </w:p>
+    <w:p>
+      <w:pPr>
+        <w:tabs>
+          <w:tab w:val="left" w:pos="4122"/>
+        </w:tabs>
+      </w:pPr>
+      <w:r>
+        <w:t>Given</w:t>
+      </w:r>
+    </w:p>
+    <w:p>
+      <w:pPr>
+        <w:pStyle w:val="ListParagraph"/>
+        <w:numPr>
+          <w:ilvl w:val="0"/>
+          <w:numId w:val="2"/>
+        </w:numPr>
+        <w:tabs>
+          <w:tab w:val="left" w:pos="4122"/>
+        </w:tabs>
+      </w:pPr>
+      <w:r>
+        <w:t xml:space="preserve">a </w:t>
+      </w:r>
+      <w:proofErr w:type="spellStart"/>
+      <w:r>
+        <w:t>json</w:t>
+      </w:r>
+      <w:proofErr w:type="spellEnd"/>
+      <w:r>
+        <w:t xml:space="preserve"> file to store all lemma</w:t>
+      </w:r>
+    </w:p>
+    <w:p>
+      <w:pPr>
+        <w:pStyle w:val="ListParagraph"/>
+        <w:numPr>
+          <w:ilvl w:val="0"/>
+          <w:numId w:val="2"/>
+        </w:numPr>
+        <w:tabs>
+          <w:tab w:val="left" w:pos="4122"/>
+        </w:tabs>
+      </w:pPr>
+      <w:r>
+        <w:t xml:space="preserve">a queue </w:t>
+      </w:r>
+    </w:p>
+    <w:p>
+      <w:pPr>
+        <w:pStyle w:val="ListParagraph"/>
+        <w:numPr>
+          <w:ilvl w:val="0"/>
+          <w:numId w:val="2"/>
+        </w:numPr>
+        <w:tabs>
+          <w:tab w:val="left" w:pos="4122"/>
+        </w:tabs>
+      </w:pPr>
+      <w:r>
+        <w:t>a metrics file</w:t>
+      </w:r>
+    </w:p>
+    <w:p>
+      <w:pPr>
+        <w:tabs>
+          <w:tab w:val="left" w:pos="4122"/>
+        </w:tabs>
+      </w:pPr>
+      <w:r>
+        <w:t xml:space="preserve">The master will have access to the </w:t>
+      </w:r>
+      <w:proofErr w:type="spellStart"/>
+      <w:r>
+        <w:t>json</w:t>
+      </w:r>
+      <w:proofErr w:type="spellEnd"/>
+      <w:r>
+        <w:t xml:space="preserve"> file, the queue, and the metrics file.</w:t>
+      </w:r>
+    </w:p>
+    <w:p>
+      <w:pPr>
+        <w:tabs>
+          <w:tab w:val="left" w:pos="4122"/>
+        </w:tabs>
+      </w:pPr>
+      <w:r>
+        <w:t>The master will “pop” the top item in the queue.</w:t>
+      </w:r>
+    </w:p>
+    <w:p>
+      <w:pPr>
+        <w:pStyle w:val="ListParagraph"/>
+        <w:numPr>
+          <w:ilvl w:val="0"/>
+          <w:numId w:val="3"/>
+        </w:numPr>
+        <w:tabs>
+          <w:tab w:val="left" w:pos="4122"/>
+        </w:tabs>
+      </w:pPr>
+      <w:r>
+        <w:t>It will take the first item in the queue</w:t>
+      </w:r>
+    </w:p>
+    <w:p>
+      <w:pPr>
+        <w:pStyle w:val="ListParagraph"/>
+        <w:numPr>
+          <w:ilvl w:val="0"/>
+          <w:numId w:val="3"/>
+        </w:numPr>
+        <w:tabs>
+          <w:tab w:val="left" w:pos="4122"/>
+        </w:tabs>
+      </w:pPr>
+      <w:r>
+        <w:t xml:space="preserve">Send it to a worker </w:t>
+      </w:r>
+      <w:proofErr w:type="gramStart"/>
+      <w:r>
+        <w:t>in order to</w:t>
+      </w:r>
+      <w:proofErr w:type="gramEnd"/>
+      <w:r>
+        <w:t xml:space="preserve"> be processed</w:t>
+      </w:r>
+    </w:p>
+    <w:p>
+      <w:pPr>
+        <w:pStyle w:val="ListParagraph"/>
+        <w:numPr>
+          <w:ilvl w:val="0"/>
+          <w:numId w:val="3"/>
+        </w:numPr>
+        <w:tabs>
+          <w:tab w:val="left" w:pos="4122"/>
+        </w:tabs>
+      </w:pPr>
+      <w:proofErr w:type="gramStart"/>
+      <w:r>
+        <w:t>Await</w:t>
+      </w:r>
+      <w:proofErr w:type="gramEnd"/>
+      <w:r>
+        <w:t xml:space="preserve"> for the worder to send back a </w:t>
+      </w:r>
+      <w:proofErr w:type="spellStart"/>
+      <w:r>
+        <w:t>json</w:t>
+      </w:r>
+      <w:proofErr w:type="spellEnd"/>
+      <w:r>
+        <w:t xml:space="preserve"> object containing </w:t>
+      </w:r>
+      <w:proofErr w:type="spellStart"/>
+      <w:proofErr w:type="gramStart"/>
+      <w:r>
+        <w:t>a</w:t>
+      </w:r>
+      <w:proofErr w:type="spellEnd"/>
+      <w:proofErr w:type="gramEnd"/>
+      <w:r>
+        <w:t xml:space="preserve"> array of lemma</w:t>
+      </w:r>
+    </w:p>
+    <w:p>
+      <w:pPr>
+        <w:pStyle w:val="ListParagraph"/>
+        <w:numPr>
+          <w:ilvl w:val="0"/>
+          <w:numId w:val="3"/>
+        </w:numPr>
+        <w:tabs>
+          <w:tab w:val="left" w:pos="4122"/>
+        </w:tabs>
+      </w:pPr>
+      <w:r>
+        <w:t>Assign a unique id to each lemma</w:t>
+      </w:r>
+    </w:p>
+    <w:p>
+      <w:pPr>
+        <w:pStyle w:val="ListParagraph"/>
+        <w:numPr>
+          <w:ilvl w:val="0"/>
+          <w:numId w:val="3"/>
+        </w:numPr>
+        <w:tabs>
+          <w:tab w:val="left" w:pos="4122"/>
+        </w:tabs>
+      </w:pPr>
+      <w:r>
+        <w:t xml:space="preserve">Append the found lemma to the </w:t>
+      </w:r>
+      <w:proofErr w:type="spellStart"/>
+      <w:r>
+        <w:t>json</w:t>
+      </w:r>
+      <w:proofErr w:type="spellEnd"/>
+      <w:r>
+        <w:t xml:space="preserve"> file</w:t>
+      </w:r>
+    </w:p>
+    <w:p>
+      <w:pPr>
+        <w:pStyle w:val="ListParagraph"/>
+        <w:numPr>
+          <w:ilvl w:val="0"/>
+          <w:numId w:val="3"/>
+        </w:numPr>
+        <w:tabs>
+          <w:tab w:val="left" w:pos="4122"/>
+        </w:tabs>
+      </w:pPr>
+      <w:r>
+        <w:t>Remove the word from the queue</w:t>
+      </w:r>
+    </w:p>
+    <w:p>
+      <w:pPr>
+        <w:tabs>
+          <w:tab w:val="left" w:pos="4122"/>
+        </w:tabs>
+      </w:pPr>
+      <w:r>
+        <w:t xml:space="preserve">As each worker acts independently of another, this can be done many </w:t>
+      </w:r>
+      <w:proofErr w:type="spellStart"/>
+      <w:r>
+        <w:t>many</w:t>
+      </w:r>
+      <w:proofErr w:type="spellEnd"/>
+      <w:r>
+        <w:t xml:space="preserve"> times concurrently.</w:t>
+      </w:r>
+    </w:p>
+    <w:p>
+      <w:pPr>
+        <w:tabs>
+          <w:tab w:val="left" w:pos="4122"/>
+        </w:tabs>
+      </w:pPr>
+      <w:r>
+        <w:t>While the master is awaiting a response from the worker, the master will be sending the next word to another worker and so on and so forth, for as many workers as feasibly possible.</w:t>
+      </w:r>
+    </w:p>
+    <w:p>
+      <w:pPr>
+        <w:tabs>
+          <w:tab w:val="left" w:pos="4122"/>
+        </w:tabs>
+      </w:pPr>
+      <w:r>
+        <w:t xml:space="preserve">Our goal here is to have as many workers as possible scraping lemma from each page on the </w:t>
+      </w:r>
+      <w:proofErr w:type="spellStart"/>
+      <w:r>
+        <w:t>collins</w:t>
+      </w:r>
+      <w:proofErr w:type="spellEnd"/>
+      <w:r>
+        <w:t xml:space="preserve"> online </w:t>
+      </w:r>
+      <w:proofErr w:type="spellStart"/>
+      <w:r>
+        <w:t>english</w:t>
+      </w:r>
+      <w:proofErr w:type="spellEnd"/>
+      <w:r>
+        <w:t xml:space="preserve"> dictionary</w:t>
+      </w:r>
+    </w:p>
+    <w:p>
+      <w:pPr>
+        <w:tabs>
+          <w:tab w:val="left" w:pos="4122"/>
+        </w:tabs>
+      </w:pPr>
+      <w:r>
+        <w:t xml:space="preserve">This should net us with a complete </w:t>
+      </w:r>
+      <w:proofErr w:type="spellStart"/>
+      <w:r>
+        <w:t>json</w:t>
+      </w:r>
+      <w:proofErr w:type="spellEnd"/>
+      <w:r>
+        <w:t xml:space="preserve"> file contain all word-meaning </w:t>
+      </w:r>
+      <w:proofErr w:type="spellStart"/>
+      <w:r>
+        <w:t>paris</w:t>
+      </w:r>
+      <w:proofErr w:type="spellEnd"/>
+      <w:r>
+        <w:t xml:space="preserve"> with their associated synonyms.</w:t>
+      </w:r>
+    </w:p>
+    <w:p>
+      <w:pPr>
+        <w:tabs>
+          <w:tab w:val="left" w:pos="4122"/>
+        </w:tabs>
+      </w:pPr>
+    </w:p>
+    <w:p>
+      <w:pPr>
+        <w:tabs>
+          <w:tab w:val="left" w:pos="4122"/>
+        </w:tabs>
+      </w:pPr>
+      <w:r>
+        <w:t xml:space="preserve">Linking </w:t>
+      </w:r>
+      <w:proofErr w:type="gramStart"/>
+      <w:r>
+        <w:t>( replacing</w:t>
+      </w:r>
+      <w:proofErr w:type="gramEnd"/>
+      <w:r>
+        <w:t xml:space="preserve"> the term with the lemma unique </w:t>
+      </w:r>
+      <w:proofErr w:type="gramStart"/>
+      <w:r>
+        <w:t>id )</w:t>
+      </w:r>
+      <w:proofErr w:type="gramEnd"/>
+      <w:r>
+        <w:t xml:space="preserve"> will be done afterwards *inference using synonyms to an nth degree</w:t>
+      </w:r>
+    </w:p>
+    <w:p>
+      <w:pPr>
+        <w:tabs>
+          <w:tab w:val="left" w:pos="4122"/>
+        </w:tabs>
+      </w:pPr>
+    </w:p>
+    <w:p>
+      <w:pPr>
+        <w:tabs>
+          <w:tab w:val="left" w:pos="4122"/>
+        </w:tabs>
+      </w:pPr>
+    </w:p>
+    <w:p>
+      <w:pPr>
+        <w:tabs>
+          <w:tab w:val="left" w:pos="4122"/>
+        </w:tabs>
+      </w:pPr>
+    </w:p>
+    <w:p>
+      <w:pPr>
+        <w:tabs>
+          <w:tab w:val="left" w:pos="4122"/>
+        </w:tabs>
+      </w:pPr>
+    </w:p>
     <w:sectPr>
       <w:pgSz w:w="12240" w:h="15840"/>
       <w:pgMar w:top="1440" w:right="1440" w:bottom="1440" w:left="1440" w:header="720" w:footer="720" w:gutter="0"/>
@@ -882,6 +1591,232 @@
 <file path=word/numbering.xml><?xml version="1.0" encoding="utf-8"?>
 <w:numbering xmlns:wpc="http://schemas.microsoft.com/office/word/2010/wordprocessingCanvas" xmlns:cx="http://schemas.microsoft.com/office/drawing/2014/chartex" xmlns:cx1="http://schemas.microsoft.com/office/drawing/2015/9/8/chartex" xmlns:cx2="http://schemas.microsoft.com/office/drawing/2015/10/21/chartex" xmlns:cx3="http://schemas.microsoft.com/office/drawing/2016/5/9/chartex" xmlns:cx4="http://schemas.microsoft.com/office/drawing/2016/5/10/chartex" xmlns:cx5="http://schemas.microsoft.com/office/drawing/2016/5/11/chartex" xmlns:cx6="http://schemas.microsoft.com/office/drawing/2016/5/12/chartex" xmlns:cx7="http://schemas.microsoft.com/office/drawing/2016/5/13/chartex" xmlns:cx8="http://schemas.microsoft.com/office/drawing/2016/5/14/chartex" xmlns:mc="http://schemas.openxmlformats.org/markup-compatibility/2006" xmlns:aink="http://schemas.microsoft.com/office/drawing/2016/ink" xmlns:am3d="http://schemas.microsoft.com/office/drawing/2017/model3d" xmlns:o="urn:schemas-microsoft-com:office:office" xmlns:oel="http://schemas.microsoft.com/office/2019/extlst" xmlns:r="http://schemas.openxmlformats.org/officeDocument/2006/relationships" xmlns:m="http://schemas.openxmlformats.org/officeDocument/2006/math" xmlns:v="urn:schemas-microsoft-com:vml" xmlns:wp14="http://schemas.microsoft.com/office/word/2010/wordprocessingDrawing" xmlns:wp="http://schemas.openxmlformats.org/drawingml/2006/wordprocessingDrawing" xmlns:w10="urn:schemas-microsoft-com:office:word" xmlns:w="http://schemas.openxmlformats.org/wordprocessingml/2006/main" xmlns:w14="http://schemas.microsoft.com/office/word/2010/wordml" xmlns:w15="http://schemas.microsoft.com/office/word/2012/wordml" xmlns:w16cex="http://schemas.microsoft.com/office/word/2018/wordml/cex" xmlns:w16cid="http://schemas.microsoft.com/office/word/2016/wordml/cid" xmlns:w16="http://schemas.microsoft.com/office/word/2018/wordml" xmlns:w16du="http://schemas.microsoft.com/office/word/2023/wordml/word16du" xmlns:w16sdtdh="http://schemas.microsoft.com/office/word/2020/wordml/sdtdatahash" xmlns:w16sdtfl="http://schemas.microsoft.com/office/word/2024/wordml/sdtformatlock" xmlns:w16se="http://schemas.microsoft.com/office/word/2015/wordml/symex" xmlns:wpg="http://schemas.microsoft.com/office/word/2010/wordprocessingGroup" xmlns:wpi="http://schemas.microsoft.com/office/word/2010/wordprocessingInk" xmlns:wne="http://schemas.microsoft.com/office/word/2006/wordml" xmlns:wps="http://schemas.microsoft.com/office/word/2010/wordprocessingShape" mc:Ignorable="w14 w15 w16se w16cid w16 w16cex w16sdtdh w16sdtfl w16du wp14">
   <w:abstractNum w:abstractNumId="0" w15:restartNumberingAfterBreak="0">
+    <w:nsid w:val="08C35EB0"/>
+    <w:multiLevelType w:val="hybridMultilevel"/>
+    <w:tmpl w:val="9E826CDC"/>
+    <w:lvl w:ilvl="0" w:tplc="04090001">
+      <w:start w:val="1"/>
+      <w:numFmt w:val="bullet"/>
+      <w:lvlText w:val=""/>
+      <w:lvlJc w:val="left"/>
+      <w:pPr>
+        <w:ind w:left="720" w:hanging="360"/>
+      </w:pPr>
+      <w:rPr>
+        <w:rFonts w:ascii="Symbol" w:hAnsi="Symbol" w:hint="default"/>
+      </w:rPr>
+    </w:lvl>
+    <w:lvl w:ilvl="1" w:tplc="04090003" w:tentative="1">
+      <w:start w:val="1"/>
+      <w:numFmt w:val="bullet"/>
+      <w:lvlText w:val="o"/>
+      <w:lvlJc w:val="left"/>
+      <w:pPr>
+        <w:ind w:left="1440" w:hanging="360"/>
+      </w:pPr>
+      <w:rPr>
+        <w:rFonts w:ascii="Courier New" w:hAnsi="Courier New" w:cs="Courier New" w:hint="default"/>
+      </w:rPr>
+    </w:lvl>
+    <w:lvl w:ilvl="2" w:tplc="04090005" w:tentative="1">
+      <w:start w:val="1"/>
+      <w:numFmt w:val="bullet"/>
+      <w:lvlText w:val=""/>
+      <w:lvlJc w:val="left"/>
+      <w:pPr>
+        <w:ind w:left="2160" w:hanging="360"/>
+      </w:pPr>
+      <w:rPr>
+        <w:rFonts w:ascii="Wingdings" w:hAnsi="Wingdings" w:hint="default"/>
+      </w:rPr>
+    </w:lvl>
+    <w:lvl w:ilvl="3" w:tplc="04090001" w:tentative="1">
+      <w:start w:val="1"/>
+      <w:numFmt w:val="bullet"/>
+      <w:lvlText w:val=""/>
+      <w:lvlJc w:val="left"/>
+      <w:pPr>
+        <w:ind w:left="2880" w:hanging="360"/>
+      </w:pPr>
+      <w:rPr>
+        <w:rFonts w:ascii="Symbol" w:hAnsi="Symbol" w:hint="default"/>
+      </w:rPr>
+    </w:lvl>
+    <w:lvl w:ilvl="4" w:tplc="04090003" w:tentative="1">
+      <w:start w:val="1"/>
+      <w:numFmt w:val="bullet"/>
+      <w:lvlText w:val="o"/>
+      <w:lvlJc w:val="left"/>
+      <w:pPr>
+        <w:ind w:left="3600" w:hanging="360"/>
+      </w:pPr>
+      <w:rPr>
+        <w:rFonts w:ascii="Courier New" w:hAnsi="Courier New" w:cs="Courier New" w:hint="default"/>
+      </w:rPr>
+    </w:lvl>
+    <w:lvl w:ilvl="5" w:tplc="04090005" w:tentative="1">
+      <w:start w:val="1"/>
+      <w:numFmt w:val="bullet"/>
+      <w:lvlText w:val=""/>
+      <w:lvlJc w:val="left"/>
+      <w:pPr>
+        <w:ind w:left="4320" w:hanging="360"/>
+      </w:pPr>
+      <w:rPr>
+        <w:rFonts w:ascii="Wingdings" w:hAnsi="Wingdings" w:hint="default"/>
+      </w:rPr>
+    </w:lvl>
+    <w:lvl w:ilvl="6" w:tplc="04090001" w:tentative="1">
+      <w:start w:val="1"/>
+      <w:numFmt w:val="bullet"/>
+      <w:lvlText w:val=""/>
+      <w:lvlJc w:val="left"/>
+      <w:pPr>
+        <w:ind w:left="5040" w:hanging="360"/>
+      </w:pPr>
+      <w:rPr>
+        <w:rFonts w:ascii="Symbol" w:hAnsi="Symbol" w:hint="default"/>
+      </w:rPr>
+    </w:lvl>
+    <w:lvl w:ilvl="7" w:tplc="04090003" w:tentative="1">
+      <w:start w:val="1"/>
+      <w:numFmt w:val="bullet"/>
+      <w:lvlText w:val="o"/>
+      <w:lvlJc w:val="left"/>
+      <w:pPr>
+        <w:ind w:left="5760" w:hanging="360"/>
+      </w:pPr>
+      <w:rPr>
+        <w:rFonts w:ascii="Courier New" w:hAnsi="Courier New" w:cs="Courier New" w:hint="default"/>
+      </w:rPr>
+    </w:lvl>
+    <w:lvl w:ilvl="8" w:tplc="04090005" w:tentative="1">
+      <w:start w:val="1"/>
+      <w:numFmt w:val="bullet"/>
+      <w:lvlText w:val=""/>
+      <w:lvlJc w:val="left"/>
+      <w:pPr>
+        <w:ind w:left="6480" w:hanging="360"/>
+      </w:pPr>
+      <w:rPr>
+        <w:rFonts w:ascii="Wingdings" w:hAnsi="Wingdings" w:hint="default"/>
+      </w:rPr>
+    </w:lvl>
+  </w:abstractNum>
+  <w:abstractNum w:abstractNumId="1" w15:restartNumberingAfterBreak="0">
+    <w:nsid w:val="234E2F22"/>
+    <w:multiLevelType w:val="hybridMultilevel"/>
+    <w:tmpl w:val="B798BFAC"/>
+    <w:lvl w:ilvl="0" w:tplc="04090001">
+      <w:start w:val="1"/>
+      <w:numFmt w:val="bullet"/>
+      <w:lvlText w:val=""/>
+      <w:lvlJc w:val="left"/>
+      <w:pPr>
+        <w:ind w:left="720" w:hanging="360"/>
+      </w:pPr>
+      <w:rPr>
+        <w:rFonts w:ascii="Symbol" w:hAnsi="Symbol" w:hint="default"/>
+      </w:rPr>
+    </w:lvl>
+    <w:lvl w:ilvl="1" w:tplc="04090003" w:tentative="1">
+      <w:start w:val="1"/>
+      <w:numFmt w:val="bullet"/>
+      <w:lvlText w:val="o"/>
+      <w:lvlJc w:val="left"/>
+      <w:pPr>
+        <w:ind w:left="1440" w:hanging="360"/>
+      </w:pPr>
+      <w:rPr>
+        <w:rFonts w:ascii="Courier New" w:hAnsi="Courier New" w:cs="Courier New" w:hint="default"/>
+      </w:rPr>
+    </w:lvl>
+    <w:lvl w:ilvl="2" w:tplc="04090005" w:tentative="1">
+      <w:start w:val="1"/>
+      <w:numFmt w:val="bullet"/>
+      <w:lvlText w:val=""/>
+      <w:lvlJc w:val="left"/>
+      <w:pPr>
+        <w:ind w:left="2160" w:hanging="360"/>
+      </w:pPr>
+      <w:rPr>
+        <w:rFonts w:ascii="Wingdings" w:hAnsi="Wingdings" w:hint="default"/>
+      </w:rPr>
+    </w:lvl>
+    <w:lvl w:ilvl="3" w:tplc="04090001" w:tentative="1">
+      <w:start w:val="1"/>
+      <w:numFmt w:val="bullet"/>
+      <w:lvlText w:val=""/>
+      <w:lvlJc w:val="left"/>
+      <w:pPr>
+        <w:ind w:left="2880" w:hanging="360"/>
+      </w:pPr>
+      <w:rPr>
+        <w:rFonts w:ascii="Symbol" w:hAnsi="Symbol" w:hint="default"/>
+      </w:rPr>
+    </w:lvl>
+    <w:lvl w:ilvl="4" w:tplc="04090003" w:tentative="1">
+      <w:start w:val="1"/>
+      <w:numFmt w:val="bullet"/>
+      <w:lvlText w:val="o"/>
+      <w:lvlJc w:val="left"/>
+      <w:pPr>
+        <w:ind w:left="3600" w:hanging="360"/>
+      </w:pPr>
+      <w:rPr>
+        <w:rFonts w:ascii="Courier New" w:hAnsi="Courier New" w:cs="Courier New" w:hint="default"/>
+      </w:rPr>
+    </w:lvl>
+    <w:lvl w:ilvl="5" w:tplc="04090005" w:tentative="1">
+      <w:start w:val="1"/>
+      <w:numFmt w:val="bullet"/>
+      <w:lvlText w:val=""/>
+      <w:lvlJc w:val="left"/>
+      <w:pPr>
+        <w:ind w:left="4320" w:hanging="360"/>
+      </w:pPr>
+      <w:rPr>
+        <w:rFonts w:ascii="Wingdings" w:hAnsi="Wingdings" w:hint="default"/>
+      </w:rPr>
+    </w:lvl>
+    <w:lvl w:ilvl="6" w:tplc="04090001" w:tentative="1">
+      <w:start w:val="1"/>
+      <w:numFmt w:val="bullet"/>
+      <w:lvlText w:val=""/>
+      <w:lvlJc w:val="left"/>
+      <w:pPr>
+        <w:ind w:left="5040" w:hanging="360"/>
+      </w:pPr>
+      <w:rPr>
+        <w:rFonts w:ascii="Symbol" w:hAnsi="Symbol" w:hint="default"/>
+      </w:rPr>
+    </w:lvl>
+    <w:lvl w:ilvl="7" w:tplc="04090003" w:tentative="1">
+      <w:start w:val="1"/>
+      <w:numFmt w:val="bullet"/>
+      <w:lvlText w:val="o"/>
+      <w:lvlJc w:val="left"/>
+      <w:pPr>
+        <w:ind w:left="5760" w:hanging="360"/>
+      </w:pPr>
+      <w:rPr>
+        <w:rFonts w:ascii="Courier New" w:hAnsi="Courier New" w:cs="Courier New" w:hint="default"/>
+      </w:rPr>
+    </w:lvl>
+    <w:lvl w:ilvl="8" w:tplc="04090005" w:tentative="1">
+      <w:start w:val="1"/>
+      <w:numFmt w:val="bullet"/>
+      <w:lvlText w:val=""/>
+      <w:lvlJc w:val="left"/>
+      <w:pPr>
+        <w:ind w:left="6480" w:hanging="360"/>
+      </w:pPr>
+      <w:rPr>
+        <w:rFonts w:ascii="Wingdings" w:hAnsi="Wingdings" w:hint="default"/>
+      </w:rPr>
+    </w:lvl>
+  </w:abstractNum>
+  <w:abstractNum w:abstractNumId="2" w15:restartNumberingAfterBreak="0">
     <w:nsid w:val="554E6187"/>
     <w:multiLevelType w:val="hybridMultilevel"/>
     <w:tmpl w:val="B5F27B94"/>
@@ -994,7 +1929,13 @@
     </w:lvl>
   </w:abstractNum>
   <w:num w:numId="1" w16cid:durableId="1454517276">
+    <w:abstractNumId w:val="2"/>
+  </w:num>
+  <w:num w:numId="2" w16cid:durableId="1830125383">
     <w:abstractNumId w:val="0"/>
+  </w:num>
+  <w:num w:numId="3" w16cid:durableId="1419640875">
+    <w:abstractNumId w:val="1"/>
   </w:num>
 </w:numbering>
 </file>

</xml_diff>